<commit_message>
Stop tracking venv and add to gitignore
</commit_message>
<xml_diff>
--- a/documentation.docx
+++ b/documentation.docx
@@ -508,6 +508,7 @@
                 <w:rFonts w:ascii="Times New Roman" w:hAnsi="Times New Roman" w:cs="Times New Roman"/>
                 <w:b/>
                 <w:bCs/>
+                <w:highlight w:val="darkGreen"/>
               </w:rPr>
               <w:t>LEVEL 1 — Upload Gate (basic filter)</w:t>
             </w:r>
@@ -706,7 +707,7 @@
                 <w:rFonts w:ascii="Times New Roman" w:hAnsi="Times New Roman" w:cs="Times New Roman"/>
               </w:rPr>
               <w:pict>
-                <v:rect id="_x0000_i1030" style="width:0;height:1.5pt" o:hralign="center" o:hrstd="t" o:hr="t" fillcolor="#a0a0a0" stroked="f"/>
+                <v:rect id="_x0000_i1025" style="width:0;height:1.5pt" o:hralign="center" o:hrstd="t" o:hr="t" fillcolor="#a0a0a0" stroked="f"/>
               </w:pict>
             </w:r>
           </w:p>
@@ -804,7 +805,7 @@
                 <w:rFonts w:ascii="Times New Roman" w:hAnsi="Times New Roman" w:cs="Times New Roman"/>
               </w:rPr>
               <w:pict>
-                <v:rect id="_x0000_i1031" style="width:0;height:1.5pt" o:hralign="center" o:hrstd="t" o:hr="t" fillcolor="#a0a0a0" stroked="f"/>
+                <v:rect id="_x0000_i1026" style="width:0;height:1.5pt" o:hralign="center" o:hrstd="t" o:hr="t" fillcolor="#a0a0a0" stroked="f"/>
               </w:pict>
             </w:r>
           </w:p>
@@ -815,6 +816,7 @@
                 <w:rFonts w:ascii="Times New Roman" w:hAnsi="Times New Roman" w:cs="Times New Roman"/>
                 <w:b/>
                 <w:bCs/>
+                <w:color w:val="002060"/>
               </w:rPr>
             </w:pPr>
             <w:r>
@@ -822,6 +824,8 @@
                 <w:rFonts w:ascii="Times New Roman" w:hAnsi="Times New Roman" w:cs="Times New Roman"/>
                 <w:b/>
                 <w:bCs/>
+                <w:color w:val="002060"/>
+                <w:highlight w:val="yellow"/>
               </w:rPr>
               <w:t>Option A (Recommended): Rule-Based Legal Pattern Detection</w:t>
             </w:r>
@@ -1996,17 +2000,7 @@
                 <w:b/>
                 <w:bCs/>
               </w:rPr>
-              <w:t xml:space="preserve"> Upgrade 3: Lega</w:t>
-            </w:r>
-            <w:bookmarkStart w:id="0" w:name="_GoBack"/>
-            <w:bookmarkEnd w:id="0"/>
-            <w:r>
-              <w:rPr>
-                <w:rFonts w:ascii="Times New Roman" w:hAnsi="Times New Roman" w:cs="Times New Roman"/>
-                <w:b/>
-                <w:bCs/>
-              </w:rPr>
-              <w:t>l-aware chunking</w:t>
+              <w:t xml:space="preserve"> Upgrade 3: Legal-aware chunking</w:t>
             </w:r>
           </w:p>
           <w:p>
@@ -2143,7 +2137,7 @@
                 <w:rFonts w:ascii="Times New Roman" w:hAnsi="Times New Roman" w:cs="Times New Roman"/>
               </w:rPr>
               <w:pict>
-                <v:rect id="_x0000_i1026" style="width:0;height:1.5pt" o:hralign="center" o:hrstd="t" o:hr="t" fillcolor="#a0a0a0" stroked="f"/>
+                <v:rect id="_x0000_i1027" style="width:0;height:1.5pt" o:hralign="center" o:hrstd="t" o:hr="t" fillcolor="#a0a0a0" stroked="f"/>
               </w:pict>
             </w:r>
           </w:p>
@@ -2523,7 +2517,7 @@
                 <w:rFonts w:ascii="Times New Roman" w:hAnsi="Times New Roman" w:cs="Times New Roman"/>
               </w:rPr>
               <w:pict>
-                <v:rect id="_x0000_i1025" style="width:0;height:1.5pt" o:hralign="center" o:hrstd="t" o:hr="t" fillcolor="#a0a0a0" stroked="f"/>
+                <v:rect id="_x0000_i1028" style="width:0;height:1.5pt" o:hralign="center" o:hrstd="t" o:hr="t" fillcolor="#a0a0a0" stroked="f"/>
               </w:pict>
             </w:r>
           </w:p>
@@ -3282,6 +3276,7 @@
                 <w:rFonts w:ascii="Times New Roman" w:hAnsi="Times New Roman" w:cs="Times New Roman"/>
                 <w:b/>
                 <w:bCs/>
+                <w:highlight w:val="blue"/>
               </w:rPr>
               <w:t>Step 3: similarity threshold (refusal logic)</w:t>
             </w:r>
@@ -3353,7 +3348,15 @@
               <w:rPr>
                 <w:rFonts w:ascii="Times New Roman" w:hAnsi="Times New Roman" w:cs="Times New Roman"/>
               </w:rPr>
-              <w:t xml:space="preserve"> "The requested information is not available in the provided legal documents."</w:t>
+              <w:t xml:space="preserve"> "The requested informa</w:t>
+            </w:r>
+            <w:bookmarkStart w:id="0" w:name="_GoBack"/>
+            <w:bookmarkEnd w:id="0"/>
+            <w:r>
+              <w:rPr>
+                <w:rFonts w:ascii="Times New Roman" w:hAnsi="Times New Roman" w:cs="Times New Roman"/>
+              </w:rPr>
+              <w:t>tion is not available in the provided legal documents."</w:t>
             </w:r>
           </w:p>
           <w:p>
@@ -3464,7 +3467,7 @@
                 <w:rFonts w:ascii="Times New Roman" w:hAnsi="Times New Roman" w:cs="Times New Roman"/>
               </w:rPr>
               <w:pict>
-                <v:rect id="_x0000_i1027" style="width:0;height:1.5pt" o:hralign="center" o:hrstd="t" o:hr="t" fillcolor="#a0a0a0" stroked="f"/>
+                <v:rect id="_x0000_i1029" style="width:0;height:1.5pt" o:hralign="center" o:hrstd="t" o:hr="t" fillcolor="#a0a0a0" stroked="f"/>
               </w:pict>
             </w:r>
           </w:p>
@@ -3618,7 +3621,7 @@
                 <w:rFonts w:ascii="Times New Roman" w:hAnsi="Times New Roman" w:cs="Times New Roman"/>
               </w:rPr>
               <w:pict>
-                <v:rect id="_x0000_i1028" style="width:0;height:1.5pt" o:hralign="center" o:hrstd="t" o:hr="t" fillcolor="#a0a0a0" stroked="f"/>
+                <v:rect id="_x0000_i1030" style="width:0;height:1.5pt" o:hralign="center" o:hrstd="t" o:hr="t" fillcolor="#a0a0a0" stroked="f"/>
               </w:pict>
             </w:r>
           </w:p>
@@ -3837,7 +3840,7 @@
                 <w:rFonts w:ascii="Times New Roman" w:hAnsi="Times New Roman" w:cs="Times New Roman"/>
               </w:rPr>
               <w:pict>
-                <v:rect id="_x0000_i1029" style="width:0;height:1.5pt" o:hralign="center" o:hrstd="t" o:hr="t" fillcolor="#a0a0a0" stroked="f"/>
+                <v:rect id="_x0000_i1031" style="width:0;height:1.5pt" o:hralign="center" o:hrstd="t" o:hr="t" fillcolor="#a0a0a0" stroked="f"/>
               </w:pict>
             </w:r>
           </w:p>
@@ -8023,6 +8026,7 @@
   <w:style w:type="character" w:default="1" w:styleId="DefaultParagraphFont">
     <w:name w:val="Default Paragraph Font"/>
     <w:uiPriority w:val="1"/>
+    <w:semiHidden/>
     <w:unhideWhenUsed/>
   </w:style>
   <w:style w:type="table" w:default="1" w:styleId="TableNormal">

</xml_diff>